<commit_message>
add supplemental mailing list
</commit_message>
<xml_diff>
--- a/Documents/PIW App Web Development Env Setup and Deploy.docx
+++ b/Documents/PIW App Web Development Env Setup and Deploy.docx
@@ -37,25 +37,7 @@
           <w:sz w:val="24"/>
           <w:szCs w:val="24"/>
         </w:rPr>
-        <w:t>Create a new managed path for PIW systems: /</w:t>
-      </w:r>
-      <w:proofErr w:type="spellStart"/>
-      <w:r>
-        <w:rPr>
-          <w:rFonts w:cs="Times New Roman"/>
-          <w:sz w:val="24"/>
-          <w:szCs w:val="24"/>
-        </w:rPr>
-        <w:t>piw</w:t>
-      </w:r>
-      <w:proofErr w:type="spellEnd"/>
-      <w:r>
-        <w:rPr>
-          <w:rFonts w:cs="Times New Roman"/>
-          <w:sz w:val="24"/>
-          <w:szCs w:val="24"/>
-        </w:rPr>
-        <w:t>: explicit inclusion</w:t>
+        <w:t>Create a new managed path for PIW systems: /piw: explicit inclusion</w:t>
       </w:r>
     </w:p>
     <w:p>
@@ -141,7 +123,7 @@
           <v:shape id="_x0000_i1025" type="#_x0000_t75" style="width:424.5pt;height:81pt" o:ole="">
             <v:imagedata r:id="rId5" o:title=""/>
           </v:shape>
-          <o:OLEObject Type="Embed" ProgID="Word.OpenDocumentText.12" ShapeID="_x0000_i1025" DrawAspect="Content" ObjectID="_1525090992" r:id="rId6"/>
+          <o:OLEObject Type="Embed" ProgID="Word.OpenDocumentText.12" ShapeID="_x0000_i1025" DrawAspect="Content" ObjectID="_1525592402" r:id="rId6"/>
         </w:object>
       </w:r>
     </w:p>
@@ -518,29 +500,7 @@
           <w:sz w:val="24"/>
           <w:szCs w:val="24"/>
         </w:rPr>
-        <w:t>personal exchange format (.</w:t>
-      </w:r>
-      <w:proofErr w:type="spellStart"/>
-      <w:r>
-        <w:rPr>
-          <w:rStyle w:val="Strong"/>
-          <w:rFonts w:cs="Times New Roman"/>
-          <w:color w:val="333333"/>
-          <w:sz w:val="24"/>
-          <w:szCs w:val="24"/>
-        </w:rPr>
-        <w:t>pfx</w:t>
-      </w:r>
-      <w:proofErr w:type="spellEnd"/>
-      <w:r>
-        <w:rPr>
-          <w:rStyle w:val="Strong"/>
-          <w:rFonts w:cs="Times New Roman"/>
-          <w:color w:val="333333"/>
-          <w:sz w:val="24"/>
-          <w:szCs w:val="24"/>
-        </w:rPr>
-        <w:t>)</w:t>
+        <w:t>personal exchange format (.pfx)</w:t>
       </w:r>
       <w:r>
         <w:rPr>
@@ -943,23 +903,7 @@
           <w:sz w:val="24"/>
           <w:szCs w:val="24"/>
         </w:rPr>
-        <w:t>(remember earlier we exported the .</w:t>
-      </w:r>
-      <w:proofErr w:type="spellStart"/>
-      <w:r>
-        <w:rPr>
-          <w:sz w:val="24"/>
-          <w:szCs w:val="24"/>
-        </w:rPr>
-        <w:t>pfx</w:t>
-      </w:r>
-      <w:proofErr w:type="spellEnd"/>
-      <w:r>
-        <w:rPr>
-          <w:sz w:val="24"/>
-          <w:szCs w:val="24"/>
-        </w:rPr>
-        <w:t xml:space="preserve"> file). The first screen elucidate the significance of what we are doing. Keep Clicking</w:t>
+        <w:t>(remember earlier we exported the .pfx file). The first screen elucidate the significance of what we are doing. Keep Clicking</w:t>
       </w:r>
       <w:r>
         <w:rPr>
@@ -1026,20 +970,8 @@
           <w:sz w:val="24"/>
           <w:szCs w:val="24"/>
         </w:rPr>
-        <w:t>.</w:t>
-      </w:r>
-      <w:proofErr w:type="spellStart"/>
-      <w:r>
-        <w:rPr>
-          <w:rStyle w:val="Strong"/>
-          <w:rFonts w:cs="Times New Roman"/>
-          <w:color w:val="333333"/>
-          <w:sz w:val="24"/>
-          <w:szCs w:val="24"/>
-        </w:rPr>
-        <w:t>cer</w:t>
-      </w:r>
-      <w:proofErr w:type="spellEnd"/>
+        <w:t>.cer</w:t>
+      </w:r>
       <w:r>
         <w:rPr>
           <w:rStyle w:val="apple-converted-space"/>
@@ -1057,15 +989,7 @@
           <w:sz w:val="24"/>
           <w:szCs w:val="24"/>
         </w:rPr>
-        <w:t xml:space="preserve">file. I choose the same location. Click </w:t>
-      </w:r>
-      <w:proofErr w:type="spellStart"/>
-      <w:r>
-        <w:rPr>
-          <w:sz w:val="24"/>
-          <w:szCs w:val="24"/>
-        </w:rPr>
-        <w:t>on</w:t>
+        <w:t>file. I choose the same location. Click on</w:t>
       </w:r>
       <w:r>
         <w:rPr>
@@ -1075,18 +999,7 @@
           <w:sz w:val="24"/>
           <w:szCs w:val="24"/>
         </w:rPr>
-        <w:t>Save</w:t>
-      </w:r>
-      <w:proofErr w:type="spellEnd"/>
-      <w:r>
-        <w:rPr>
-          <w:rStyle w:val="Strong"/>
-          <w:rFonts w:cs="Times New Roman"/>
-          <w:color w:val="333333"/>
-          <w:sz w:val="24"/>
-          <w:szCs w:val="24"/>
-        </w:rPr>
-        <w:t>.</w:t>
+        <w:t>Save.</w:t>
       </w:r>
     </w:p>
     <w:p>
@@ -1338,22 +1251,13 @@
           <w:szCs w:val="24"/>
         </w:rPr>
       </w:pPr>
-      <w:proofErr w:type="gramStart"/>
       <w:r>
         <w:rPr>
           <w:sz w:val="24"/>
           <w:szCs w:val="24"/>
         </w:rPr>
         <w:lastRenderedPageBreak/>
-        <w:t>and</w:t>
-      </w:r>
-      <w:proofErr w:type="gramEnd"/>
-      <w:r>
-        <w:rPr>
-          <w:sz w:val="24"/>
-          <w:szCs w:val="24"/>
-        </w:rPr>
-        <w:t xml:space="preserve"> finally, click on</w:t>
+        <w:t>and finally, click on</w:t>
       </w:r>
       <w:r>
         <w:rPr>
@@ -1575,7 +1479,7 @@
           <v:shape id="_x0000_i1026" type="#_x0000_t75" style="width:468pt;height:220.5pt" o:ole="">
             <v:imagedata r:id="rId28" o:title=""/>
           </v:shape>
-          <o:OLEObject Type="Embed" ProgID="Word.OpenDocumentText.12" ShapeID="_x0000_i1026" DrawAspect="Content" ObjectID="_1525090993" r:id="rId29"/>
+          <o:OLEObject Type="Embed" ProgID="Word.OpenDocumentText.12" ShapeID="_x0000_i1026" DrawAspect="Content" ObjectID="_1525592403" r:id="rId29"/>
         </w:object>
       </w:r>
     </w:p>
@@ -1591,23 +1495,7 @@
           <w:sz w:val="24"/>
           <w:szCs w:val="24"/>
         </w:rPr>
-        <w:t xml:space="preserve">Check if the </w:t>
-      </w:r>
-      <w:proofErr w:type="spellStart"/>
-      <w:r>
-        <w:rPr>
-          <w:sz w:val="24"/>
-          <w:szCs w:val="24"/>
-        </w:rPr>
-        <w:t>SecurityTokenIssuer</w:t>
-      </w:r>
-      <w:proofErr w:type="spellEnd"/>
-      <w:r>
-        <w:rPr>
-          <w:sz w:val="24"/>
-          <w:szCs w:val="24"/>
-        </w:rPr>
-        <w:t xml:space="preserve"> is not expired</w:t>
+        <w:t>Check if the SecurityTokenIssuer is not expired</w:t>
       </w:r>
     </w:p>
     <w:bookmarkStart w:id="2" w:name="_MON_1518526559"/>
@@ -1618,7 +1506,7 @@
           <v:shape id="_x0000_i1027" type="#_x0000_t75" style="width:468pt;height:40.5pt" o:ole="">
             <v:imagedata r:id="rId30" o:title=""/>
           </v:shape>
-          <o:OLEObject Type="Embed" ProgID="Word.OpenDocumentText.12" ShapeID="_x0000_i1027" DrawAspect="Content" ObjectID="_1525090994" r:id="rId31"/>
+          <o:OLEObject Type="Embed" ProgID="Word.OpenDocumentText.12" ShapeID="_x0000_i1027" DrawAspect="Content" ObjectID="_1525592404" r:id="rId31"/>
         </w:object>
       </w:r>
     </w:p>
@@ -1634,23 +1522,7 @@
           <w:sz w:val="24"/>
           <w:szCs w:val="24"/>
         </w:rPr>
-        <w:t xml:space="preserve">The next step is register </w:t>
-      </w:r>
-      <w:proofErr w:type="spellStart"/>
-      <w:r>
-        <w:rPr>
-          <w:sz w:val="24"/>
-          <w:szCs w:val="24"/>
-        </w:rPr>
-        <w:t>clientID</w:t>
-      </w:r>
-      <w:proofErr w:type="spellEnd"/>
-      <w:r>
-        <w:rPr>
-          <w:sz w:val="24"/>
-          <w:szCs w:val="24"/>
-        </w:rPr>
-        <w:t>. It will be helpful so we can deploy the app the local IIS instead of using IIS Express and F5 for debug (slow) from Visual Studio</w:t>
+        <w:t>The next step is register clientID. It will be helpful so we can deploy the app the local IIS instead of using IIS Express and F5 for debug (slow) from Visual Studio</w:t>
       </w:r>
     </w:p>
     <w:p/>
@@ -1686,23 +1558,7 @@
           <w:sz w:val="24"/>
           <w:szCs w:val="24"/>
         </w:rPr>
-        <w:t xml:space="preserve"> (or use </w:t>
-      </w:r>
-      <w:proofErr w:type="spellStart"/>
-      <w:r>
-        <w:rPr>
-          <w:sz w:val="24"/>
-          <w:szCs w:val="24"/>
-        </w:rPr>
-        <w:t>powerhell</w:t>
-      </w:r>
-      <w:proofErr w:type="spellEnd"/>
-      <w:r>
-        <w:rPr>
-          <w:sz w:val="24"/>
-          <w:szCs w:val="24"/>
-        </w:rPr>
-        <w:t xml:space="preserve"> as above)</w:t>
+        <w:t xml:space="preserve"> (or use powerhell as above)</w:t>
       </w:r>
     </w:p>
     <w:bookmarkStart w:id="3" w:name="_MON_1518526757"/>
@@ -1713,7 +1569,7 @@
           <v:shape id="_x0000_i1028" type="#_x0000_t75" style="width:468pt;height:265.5pt" o:ole="">
             <v:imagedata r:id="rId33" o:title=""/>
           </v:shape>
-          <o:OLEObject Type="Embed" ProgID="Word.OpenDocumentText.12" ShapeID="_x0000_i1028" DrawAspect="Content" ObjectID="_1525090995" r:id="rId34"/>
+          <o:OLEObject Type="Embed" ProgID="Word.OpenDocumentText.12" ShapeID="_x0000_i1028" DrawAspect="Content" ObjectID="_1525592405" r:id="rId34"/>
         </w:object>
       </w:r>
     </w:p>
@@ -1958,23 +1814,7 @@
           <w:sz w:val="24"/>
           <w:szCs w:val="24"/>
         </w:rPr>
-        <w:t xml:space="preserve">(and not </w:t>
-      </w:r>
-      <w:proofErr w:type="gramStart"/>
-      <w:r>
-        <w:rPr>
-          <w:sz w:val="24"/>
-          <w:szCs w:val="24"/>
-        </w:rPr>
-        <w:t>Finish</w:t>
-      </w:r>
-      <w:proofErr w:type="gramEnd"/>
-      <w:r>
-        <w:rPr>
-          <w:sz w:val="24"/>
-          <w:szCs w:val="24"/>
-        </w:rPr>
-        <w:t>)</w:t>
+        <w:t>(and not Finish)</w:t>
       </w:r>
     </w:p>
     <w:p>
@@ -2126,20 +1966,8 @@
           <w:sz w:val="24"/>
           <w:szCs w:val="24"/>
         </w:rPr>
-        <w:t>.</w:t>
-      </w:r>
-      <w:proofErr w:type="spellStart"/>
-      <w:r>
-        <w:rPr>
-          <w:rStyle w:val="Strong"/>
-          <w:rFonts w:cs="Segoe UI"/>
-          <w:color w:val="333333"/>
-          <w:sz w:val="24"/>
-          <w:szCs w:val="24"/>
-        </w:rPr>
-        <w:t>pfx</w:t>
-      </w:r>
-      <w:proofErr w:type="spellEnd"/>
+        <w:t>.pfx</w:t>
+      </w:r>
       <w:r>
         <w:rPr>
           <w:rStyle w:val="apple-converted-space"/>
@@ -2620,7 +2448,6 @@
           <w:szCs w:val="24"/>
         </w:rPr>
       </w:pPr>
-      <w:proofErr w:type="spellStart"/>
       <w:r>
         <w:rPr>
           <w:rStyle w:val="Strong"/>
@@ -2630,9 +2457,8 @@
           <w:szCs w:val="24"/>
           <w:highlight w:val="green"/>
         </w:rPr>
-        <w:t>ClientID</w:t>
-      </w:r>
-      <w:proofErr w:type="spellEnd"/>
+        <w:t>ClientID generated above: put them in web.config of the appweb project and AppManifest.xml file of the app project</w:t>
+      </w:r>
       <w:r>
         <w:rPr>
           <w:rStyle w:val="Strong"/>
@@ -2640,201 +2466,8 @@
           <w:color w:val="333333"/>
           <w:sz w:val="24"/>
           <w:szCs w:val="24"/>
-          <w:highlight w:val="green"/>
-        </w:rPr>
-        <w:t xml:space="preserve"> generated above: put them in </w:t>
-      </w:r>
-      <w:proofErr w:type="spellStart"/>
-      <w:r>
-        <w:rPr>
-          <w:rStyle w:val="Strong"/>
-          <w:rFonts w:asciiTheme="minorHAnsi" w:hAnsiTheme="minorHAnsi" w:cs="Segoe UI"/>
-          <w:color w:val="333333"/>
-          <w:sz w:val="24"/>
-          <w:szCs w:val="24"/>
-          <w:highlight w:val="green"/>
-        </w:rPr>
-        <w:t>web.config</w:t>
-      </w:r>
-      <w:proofErr w:type="spellEnd"/>
-      <w:r>
-        <w:rPr>
-          <w:rStyle w:val="Strong"/>
-          <w:rFonts w:asciiTheme="minorHAnsi" w:hAnsiTheme="minorHAnsi" w:cs="Segoe UI"/>
-          <w:color w:val="333333"/>
-          <w:sz w:val="24"/>
-          <w:szCs w:val="24"/>
-          <w:highlight w:val="green"/>
-        </w:rPr>
-        <w:t xml:space="preserve"> of the </w:t>
-      </w:r>
-      <w:proofErr w:type="spellStart"/>
-      <w:r>
-        <w:rPr>
-          <w:rStyle w:val="Strong"/>
-          <w:rFonts w:asciiTheme="minorHAnsi" w:hAnsiTheme="minorHAnsi" w:cs="Segoe UI"/>
-          <w:color w:val="333333"/>
-          <w:sz w:val="24"/>
-          <w:szCs w:val="24"/>
-          <w:highlight w:val="green"/>
-        </w:rPr>
-        <w:t>appweb</w:t>
-      </w:r>
-      <w:proofErr w:type="spellEnd"/>
-      <w:r>
-        <w:rPr>
-          <w:rStyle w:val="Strong"/>
-          <w:rFonts w:asciiTheme="minorHAnsi" w:hAnsiTheme="minorHAnsi" w:cs="Segoe UI"/>
-          <w:color w:val="333333"/>
-          <w:sz w:val="24"/>
-          <w:szCs w:val="24"/>
-          <w:highlight w:val="green"/>
-        </w:rPr>
-        <w:t xml:space="preserve"> project and AppManifest.xml file of the app project</w:t>
-      </w:r>
-      <w:r>
-        <w:rPr>
-          <w:rStyle w:val="Strong"/>
-          <w:rFonts w:asciiTheme="minorHAnsi" w:hAnsiTheme="minorHAnsi" w:cs="Segoe UI"/>
-          <w:color w:val="333333"/>
-          <w:sz w:val="24"/>
-          <w:szCs w:val="24"/>
-        </w:rPr>
-        <w:t xml:space="preserve">. When we do it, visual studio will not have to generate the </w:t>
-      </w:r>
-      <w:proofErr w:type="spellStart"/>
-      <w:r>
-        <w:rPr>
-          <w:rStyle w:val="Strong"/>
-          <w:rFonts w:asciiTheme="minorHAnsi" w:hAnsiTheme="minorHAnsi" w:cs="Segoe UI"/>
-          <w:color w:val="333333"/>
-          <w:sz w:val="24"/>
-          <w:szCs w:val="24"/>
-        </w:rPr>
-        <w:t>clientID</w:t>
-      </w:r>
-      <w:proofErr w:type="spellEnd"/>
-      <w:r>
-        <w:rPr>
-          <w:rStyle w:val="Strong"/>
-          <w:rFonts w:asciiTheme="minorHAnsi" w:hAnsiTheme="minorHAnsi" w:cs="Segoe UI"/>
-          <w:color w:val="333333"/>
-          <w:sz w:val="24"/>
-          <w:szCs w:val="24"/>
-        </w:rPr>
-        <w:t xml:space="preserve"> </w:t>
-      </w:r>
-      <w:proofErr w:type="spellStart"/>
-      <w:r>
-        <w:rPr>
-          <w:rStyle w:val="Strong"/>
-          <w:rFonts w:asciiTheme="minorHAnsi" w:hAnsiTheme="minorHAnsi" w:cs="Segoe UI"/>
-          <w:color w:val="333333"/>
-          <w:sz w:val="24"/>
-          <w:szCs w:val="24"/>
-        </w:rPr>
-        <w:t>everytime</w:t>
-      </w:r>
-      <w:proofErr w:type="spellEnd"/>
-      <w:r>
-        <w:rPr>
-          <w:rStyle w:val="Strong"/>
-          <w:rFonts w:asciiTheme="minorHAnsi" w:hAnsiTheme="minorHAnsi" w:cs="Segoe UI"/>
-          <w:color w:val="333333"/>
-          <w:sz w:val="24"/>
-          <w:szCs w:val="24"/>
-        </w:rPr>
-        <w:t xml:space="preserve"> we debug, and it will be possible for us to register </w:t>
-      </w:r>
-      <w:proofErr w:type="spellStart"/>
-      <w:proofErr w:type="gramStart"/>
-      <w:r>
-        <w:rPr>
-          <w:rStyle w:val="Strong"/>
-          <w:rFonts w:asciiTheme="minorHAnsi" w:hAnsiTheme="minorHAnsi" w:cs="Segoe UI"/>
-          <w:color w:val="333333"/>
-          <w:sz w:val="24"/>
-          <w:szCs w:val="24"/>
-        </w:rPr>
-        <w:t>clientID</w:t>
-      </w:r>
-      <w:proofErr w:type="spellEnd"/>
-      <w:r>
-        <w:rPr>
-          <w:rStyle w:val="Strong"/>
-          <w:rFonts w:asciiTheme="minorHAnsi" w:hAnsiTheme="minorHAnsi" w:cs="Segoe UI"/>
-          <w:color w:val="333333"/>
-          <w:sz w:val="24"/>
-          <w:szCs w:val="24"/>
-        </w:rPr>
-        <w:t>(</w:t>
-      </w:r>
-      <w:proofErr w:type="spellStart"/>
-      <w:proofErr w:type="gramEnd"/>
-      <w:r>
-        <w:rPr>
-          <w:rStyle w:val="Strong"/>
-          <w:rFonts w:asciiTheme="minorHAnsi" w:hAnsiTheme="minorHAnsi" w:cs="Segoe UI"/>
-          <w:color w:val="333333"/>
-          <w:sz w:val="24"/>
-          <w:szCs w:val="24"/>
-        </w:rPr>
-        <w:t>appID</w:t>
-      </w:r>
-      <w:proofErr w:type="spellEnd"/>
-      <w:r>
-        <w:rPr>
-          <w:rStyle w:val="Strong"/>
-          <w:rFonts w:asciiTheme="minorHAnsi" w:hAnsiTheme="minorHAnsi" w:cs="Segoe UI"/>
-          <w:color w:val="333333"/>
-          <w:sz w:val="24"/>
-          <w:szCs w:val="24"/>
-        </w:rPr>
-        <w:t xml:space="preserve">) to the </w:t>
-      </w:r>
-      <w:proofErr w:type="spellStart"/>
-      <w:r>
-        <w:rPr>
-          <w:rStyle w:val="Strong"/>
-          <w:rFonts w:asciiTheme="minorHAnsi" w:hAnsiTheme="minorHAnsi" w:cs="Segoe UI"/>
-          <w:color w:val="333333"/>
-          <w:sz w:val="24"/>
-          <w:szCs w:val="24"/>
-        </w:rPr>
-        <w:t>sharepoint</w:t>
-      </w:r>
-      <w:proofErr w:type="spellEnd"/>
-      <w:r>
-        <w:rPr>
-          <w:rStyle w:val="Strong"/>
-          <w:rFonts w:asciiTheme="minorHAnsi" w:hAnsiTheme="minorHAnsi" w:cs="Segoe UI"/>
-          <w:color w:val="333333"/>
-          <w:sz w:val="24"/>
-          <w:szCs w:val="24"/>
-        </w:rPr>
-        <w:t xml:space="preserve"> app permission page (which we have done in the </w:t>
-      </w:r>
-      <w:proofErr w:type="spellStart"/>
-      <w:r>
-        <w:rPr>
-          <w:rStyle w:val="Strong"/>
-          <w:rFonts w:asciiTheme="minorHAnsi" w:hAnsiTheme="minorHAnsi" w:cs="Segoe UI"/>
-          <w:color w:val="333333"/>
-          <w:sz w:val="24"/>
-          <w:szCs w:val="24"/>
-        </w:rPr>
-        <w:t>powershell</w:t>
-      </w:r>
-      <w:proofErr w:type="spellEnd"/>
-      <w:r>
-        <w:rPr>
-          <w:rStyle w:val="Strong"/>
-          <w:rFonts w:asciiTheme="minorHAnsi" w:hAnsiTheme="minorHAnsi" w:cs="Segoe UI"/>
-          <w:color w:val="333333"/>
-          <w:sz w:val="24"/>
-          <w:szCs w:val="24"/>
-        </w:rPr>
-        <w:t xml:space="preserve"> script above).</w:t>
+        </w:rPr>
+        <w:t>. When we do it, visual studio will not have to generate the clientID everytime we debug, and it will be possible for us to register clientID(appID) to the sharepoint app permission page (which we have done in the powershell script above).</w:t>
       </w:r>
     </w:p>
     <w:p>
@@ -2915,23 +2548,7 @@
           <w:sz w:val="24"/>
           <w:szCs w:val="24"/>
         </w:rPr>
-        <w:t xml:space="preserve">Create new Profile (Dev, Test, </w:t>
-      </w:r>
-      <w:proofErr w:type="gramStart"/>
-      <w:r>
-        <w:rPr>
-          <w:sz w:val="24"/>
-          <w:szCs w:val="24"/>
-        </w:rPr>
-        <w:t>Prod</w:t>
-      </w:r>
-      <w:proofErr w:type="gramEnd"/>
-      <w:r>
-        <w:rPr>
-          <w:sz w:val="24"/>
-          <w:szCs w:val="24"/>
-        </w:rPr>
-        <w:t>)</w:t>
+        <w:t>Create new Profile (Dev, Test, Prod)</w:t>
       </w:r>
     </w:p>
     <w:p>
@@ -3171,23 +2788,7 @@
           <w:sz w:val="24"/>
           <w:szCs w:val="24"/>
         </w:rPr>
-        <w:t xml:space="preserve">After remote web is published successfully, the next step is publish the app to </w:t>
-      </w:r>
-      <w:proofErr w:type="spellStart"/>
-      <w:r>
-        <w:rPr>
-          <w:sz w:val="24"/>
-          <w:szCs w:val="24"/>
-        </w:rPr>
-        <w:t>Sharepoint</w:t>
-      </w:r>
-      <w:proofErr w:type="spellEnd"/>
-      <w:r>
-        <w:rPr>
-          <w:sz w:val="24"/>
-          <w:szCs w:val="24"/>
-        </w:rPr>
-        <w:t>.</w:t>
+        <w:t>After remote web is published successfully, the next step is publish the app to Sharepoint.</w:t>
       </w:r>
     </w:p>
     <w:p>
@@ -3346,47 +2947,13 @@
           <w:szCs w:val="24"/>
         </w:rPr>
       </w:pPr>
-      <w:proofErr w:type="spellStart"/>
-      <w:r>
-        <w:rPr>
-          <w:sz w:val="24"/>
-          <w:szCs w:val="24"/>
-        </w:rPr>
-        <w:t>ReGenrate</w:t>
-      </w:r>
-      <w:proofErr w:type="spellEnd"/>
-      <w:r>
-        <w:rPr>
-          <w:sz w:val="24"/>
-          <w:szCs w:val="24"/>
-        </w:rPr>
-        <w:t xml:space="preserve"> the new </w:t>
-      </w:r>
-      <w:proofErr w:type="spellStart"/>
-      <w:r>
-        <w:rPr>
-          <w:sz w:val="24"/>
-          <w:szCs w:val="24"/>
-        </w:rPr>
-        <w:t>clientID</w:t>
-      </w:r>
-      <w:proofErr w:type="spellEnd"/>
-      <w:r>
-        <w:rPr>
-          <w:sz w:val="24"/>
-          <w:szCs w:val="24"/>
-        </w:rPr>
-        <w:t xml:space="preserve"> and register it along with the </w:t>
-      </w:r>
-      <w:proofErr w:type="spellStart"/>
-      <w:r>
-        <w:rPr>
-          <w:sz w:val="24"/>
-          <w:szCs w:val="24"/>
-        </w:rPr>
-        <w:t>issuerID</w:t>
-      </w:r>
-      <w:proofErr w:type="spellEnd"/>
+      <w:r>
+        <w:rPr>
+          <w:sz w:val="24"/>
+          <w:szCs w:val="24"/>
+        </w:rPr>
+        <w:t>ReGenrate the new clientID and register it along with the issuerID</w:t>
+      </w:r>
     </w:p>
     <w:p>
       <w:pPr>
@@ -3417,17 +2984,8 @@
           <w:sz w:val="24"/>
           <w:szCs w:val="24"/>
         </w:rPr>
-        <w:t xml:space="preserve">Update the </w:t>
-      </w:r>
-      <w:proofErr w:type="spellStart"/>
-      <w:r>
-        <w:rPr>
-          <w:sz w:val="24"/>
-          <w:szCs w:val="24"/>
-        </w:rPr>
-        <w:t>IssuerID</w:t>
-      </w:r>
-      <w:proofErr w:type="spellEnd"/>
+        <w:t>Update the IssuerID</w:t>
+      </w:r>
     </w:p>
     <w:p>
       <w:pPr>
@@ -3442,17 +3000,8 @@
           <w:sz w:val="24"/>
           <w:szCs w:val="24"/>
         </w:rPr>
-        <w:t xml:space="preserve">Update the </w:t>
-      </w:r>
-      <w:proofErr w:type="spellStart"/>
-      <w:r>
-        <w:rPr>
-          <w:sz w:val="24"/>
-          <w:szCs w:val="24"/>
-        </w:rPr>
-        <w:t>web.config</w:t>
-      </w:r>
-      <w:proofErr w:type="spellEnd"/>
+        <w:t>Update the web.config</w:t>
+      </w:r>
     </w:p>
     <w:p>
       <w:pPr>
@@ -3490,67 +3039,8 @@
           <w:sz w:val="24"/>
           <w:szCs w:val="24"/>
         </w:rPr>
-        <w:t xml:space="preserve">Hit OK, then hit package the app. Specify the </w:t>
-      </w:r>
-      <w:proofErr w:type="spellStart"/>
-      <w:r>
-        <w:rPr>
-          <w:sz w:val="24"/>
-          <w:szCs w:val="24"/>
-        </w:rPr>
-        <w:t>sharepoint</w:t>
-      </w:r>
-      <w:proofErr w:type="spellEnd"/>
-      <w:r>
-        <w:rPr>
-          <w:sz w:val="24"/>
-          <w:szCs w:val="24"/>
-        </w:rPr>
-        <w:t xml:space="preserve"> </w:t>
-      </w:r>
-      <w:proofErr w:type="spellStart"/>
-      <w:r>
-        <w:rPr>
-          <w:sz w:val="24"/>
-          <w:szCs w:val="24"/>
-        </w:rPr>
-        <w:t>teamsite</w:t>
-      </w:r>
-      <w:proofErr w:type="spellEnd"/>
-      <w:r>
-        <w:rPr>
-          <w:sz w:val="24"/>
-          <w:szCs w:val="24"/>
-        </w:rPr>
-        <w:t xml:space="preserve"> </w:t>
-      </w:r>
-      <w:proofErr w:type="spellStart"/>
-      <w:proofErr w:type="gramStart"/>
-      <w:r>
-        <w:rPr>
-          <w:sz w:val="24"/>
-          <w:szCs w:val="24"/>
-        </w:rPr>
-        <w:t>url</w:t>
-      </w:r>
-      <w:proofErr w:type="spellEnd"/>
-      <w:proofErr w:type="gramEnd"/>
-      <w:r>
-        <w:rPr>
-          <w:sz w:val="24"/>
-          <w:szCs w:val="24"/>
-        </w:rPr>
-        <w:t xml:space="preserve"> and </w:t>
-      </w:r>
-      <w:proofErr w:type="spellStart"/>
-      <w:r>
-        <w:rPr>
-          <w:sz w:val="24"/>
-          <w:szCs w:val="24"/>
-        </w:rPr>
-        <w:t>clientID</w:t>
-      </w:r>
-      <w:proofErr w:type="spellEnd"/>
+        <w:t>Hit OK, then hit package the app. Specify the sharepoint teamsite url and clientID</w:t>
+      </w:r>
     </w:p>
     <w:p>
       <w:r>
@@ -3847,23 +3337,7 @@
           <w:rFonts w:asciiTheme="minorHAnsi" w:hAnsiTheme="minorHAnsi"/>
           <w:color w:val="333333"/>
         </w:rPr>
-        <w:t xml:space="preserve">For an </w:t>
-      </w:r>
-      <w:proofErr w:type="spellStart"/>
-      <w:r>
-        <w:rPr>
-          <w:rFonts w:asciiTheme="minorHAnsi" w:hAnsiTheme="minorHAnsi"/>
-          <w:color w:val="333333"/>
-        </w:rPr>
-        <w:t>app</w:t>
-      </w:r>
-      <w:proofErr w:type="spellEnd"/>
-      <w:r>
-        <w:rPr>
-          <w:rFonts w:asciiTheme="minorHAnsi" w:hAnsiTheme="minorHAnsi"/>
-          <w:color w:val="333333"/>
-        </w:rPr>
-        <w:t xml:space="preserve"> to be consumed, it must be added to an app catalog.</w:t>
+        <w:t>For an app to be consumed, it must be added to an app catalog.</w:t>
       </w:r>
     </w:p>
     <w:p>
@@ -3986,14 +3460,12 @@
         </w:rPr>
         <w:t xml:space="preserve">Note: I added </w:t>
       </w:r>
-      <w:proofErr w:type="spellStart"/>
       <w:r>
         <w:rPr>
           <w:color w:val="333333"/>
         </w:rPr>
         <w:t>PIW_SPApp</w:t>
       </w:r>
-      <w:proofErr w:type="spellEnd"/>
       <w:r>
         <w:rPr>
           <w:color w:val="333333"/>
@@ -4293,23 +3765,7 @@
           <w:rFonts w:asciiTheme="minorHAnsi" w:hAnsiTheme="minorHAnsi"/>
           <w:color w:val="333333"/>
         </w:rPr>
-        <w:t xml:space="preserve">3. </w:t>
-      </w:r>
-      <w:proofErr w:type="gramStart"/>
-      <w:r>
-        <w:rPr>
-          <w:rFonts w:asciiTheme="minorHAnsi" w:hAnsiTheme="minorHAnsi"/>
-          <w:color w:val="333333"/>
-        </w:rPr>
-        <w:t>After</w:t>
-      </w:r>
-      <w:proofErr w:type="gramEnd"/>
-      <w:r>
-        <w:rPr>
-          <w:rFonts w:asciiTheme="minorHAnsi" w:hAnsiTheme="minorHAnsi"/>
-          <w:color w:val="333333"/>
-        </w:rPr>
-        <w:t xml:space="preserve"> install, test by clicking on the app.</w:t>
+        <w:t>3. After install, test by clicking on the app.</w:t>
       </w:r>
     </w:p>
     <w:p>
@@ -4499,15 +3955,7 @@
     </w:p>
     <w:p>
       <w:r>
-        <w:t xml:space="preserve">During Event receiver </w:t>
-      </w:r>
-      <w:proofErr w:type="gramStart"/>
-      <w:r>
-        <w:t>development ,</w:t>
-      </w:r>
-      <w:proofErr w:type="gramEnd"/>
-      <w:r>
-        <w:t xml:space="preserve"> if ULS report error : </w:t>
+        <w:t xml:space="preserve">During Event receiver development , if ULS report error : </w:t>
       </w:r>
       <w:r>
         <w:t>Calling remote event receiver failed …. Could not establish trust relationship for the SSL/TLS secure channel with authority 'spapps.rchen.com'.</w:t>
@@ -4535,29 +3983,13 @@
           <v:shape id="_x0000_i1029" type="#_x0000_t75" style="width:468pt;height:96.75pt" o:ole="">
             <v:imagedata r:id="rId62" o:title=""/>
           </v:shape>
-          <o:OLEObject Type="Embed" ProgID="Word.OpenDocumentText.12" ShapeID="_x0000_i1029" DrawAspect="Content" ObjectID="_1525090996" r:id="rId63"/>
+          <o:OLEObject Type="Embed" ProgID="Word.OpenDocumentText.12" ShapeID="_x0000_i1029" DrawAspect="Content" ObjectID="_1525592406" r:id="rId63"/>
         </w:object>
       </w:r>
     </w:p>
     <w:p>
       <w:r>
-        <w:t xml:space="preserve">Step 2: Open IIS </w:t>
-      </w:r>
-      <w:proofErr w:type="spellStart"/>
-      <w:r>
-        <w:t>Manaager</w:t>
-      </w:r>
-      <w:proofErr w:type="spellEnd"/>
-      <w:r>
-        <w:t xml:space="preserve">, verify the certificate is added. Bind it to your </w:t>
-      </w:r>
-      <w:proofErr w:type="spellStart"/>
-      <w:r>
-        <w:t>SPApps</w:t>
-      </w:r>
-      <w:proofErr w:type="spellEnd"/>
-      <w:r>
-        <w:t xml:space="preserve"> virtual directory, specify the SSL</w:t>
+        <w:t>Step 2: Open IIS Manaager, verify the certificate is added. Bind it to your SPApps virtual directory, specify the SSL</w:t>
       </w:r>
     </w:p>
     <w:p>
@@ -4669,41 +4101,43 @@
           <w:sz w:val="20"/>
           <w:szCs w:val="20"/>
         </w:rPr>
-        <w:t xml:space="preserve">Or Open IE, browse to the site, you will see “certificate error” message, click on it, </w:t>
-      </w:r>
-      <w:proofErr w:type="gramStart"/>
-      <w:r>
+        <w:t>Or Open IE, browse to the site, you will see “certificate error” message, click on it, select Install Certificate.</w:t>
+      </w:r>
+    </w:p>
+    <w:p>
+      <w:pPr>
+        <w:shd w:val="clear" w:color="auto" w:fill="FFFFFF"/>
+        <w:spacing w:after="60" w:line="277" w:lineRule="atLeast"/>
+        <w:ind w:left="360"/>
         <w:rPr>
           <w:rFonts w:ascii="Arial" w:eastAsia="Times New Roman" w:hAnsi="Arial" w:cs="Arial"/>
           <w:color w:val="222222"/>
           <w:sz w:val="20"/>
           <w:szCs w:val="20"/>
         </w:rPr>
-        <w:t>select</w:t>
-      </w:r>
-      <w:proofErr w:type="gramEnd"/>
-      <w:r>
+      </w:pPr>
+    </w:p>
+    <w:p>
+      <w:pPr>
+        <w:shd w:val="clear" w:color="auto" w:fill="FFFFFF"/>
+        <w:spacing w:after="60" w:line="277" w:lineRule="atLeast"/>
+        <w:ind w:left="360"/>
         <w:rPr>
           <w:rFonts w:ascii="Arial" w:eastAsia="Times New Roman" w:hAnsi="Arial" w:cs="Arial"/>
           <w:color w:val="222222"/>
           <w:sz w:val="20"/>
           <w:szCs w:val="20"/>
         </w:rPr>
-        <w:t xml:space="preserve"> Install Certificate.</w:t>
-      </w:r>
-    </w:p>
-    <w:p>
-      <w:pPr>
-        <w:shd w:val="clear" w:color="auto" w:fill="FFFFFF"/>
-        <w:spacing w:after="60" w:line="277" w:lineRule="atLeast"/>
-        <w:ind w:left="360"/>
+      </w:pPr>
+      <w:r>
         <w:rPr>
           <w:rFonts w:ascii="Arial" w:eastAsia="Times New Roman" w:hAnsi="Arial" w:cs="Arial"/>
           <w:color w:val="222222"/>
           <w:sz w:val="20"/>
           <w:szCs w:val="20"/>
         </w:rPr>
-      </w:pPr>
+        <w:t>Now you should not receive the “certificate error” when open the site from your dev server.</w:t>
+      </w:r>
     </w:p>
     <w:p>
       <w:pPr>
@@ -4717,40 +4151,36 @@
           <w:szCs w:val="20"/>
         </w:rPr>
       </w:pPr>
-      <w:r>
+    </w:p>
+    <w:p>
+      <w:pPr>
+        <w:shd w:val="clear" w:color="auto" w:fill="FFFFFF"/>
+        <w:spacing w:after="60" w:line="277" w:lineRule="atLeast"/>
         <w:rPr>
           <w:rFonts w:ascii="Arial" w:eastAsia="Times New Roman" w:hAnsi="Arial" w:cs="Arial"/>
           <w:color w:val="222222"/>
           <w:sz w:val="20"/>
           <w:szCs w:val="20"/>
         </w:rPr>
-        <w:t>Now you should not receive the “certificate error” when open the site from your dev server.</w:t>
-      </w:r>
-    </w:p>
-    <w:p>
-      <w:pPr>
-        <w:shd w:val="clear" w:color="auto" w:fill="FFFFFF"/>
-        <w:spacing w:after="60" w:line="277" w:lineRule="atLeast"/>
-        <w:ind w:left="360"/>
+      </w:pPr>
+      <w:r>
         <w:rPr>
           <w:rFonts w:ascii="Arial" w:eastAsia="Times New Roman" w:hAnsi="Arial" w:cs="Arial"/>
           <w:color w:val="222222"/>
           <w:sz w:val="20"/>
           <w:szCs w:val="20"/>
         </w:rPr>
-      </w:pPr>
-    </w:p>
-    <w:p>
-      <w:pPr>
-        <w:shd w:val="clear" w:color="auto" w:fill="FFFFFF"/>
-        <w:spacing w:after="60" w:line="277" w:lineRule="atLeast"/>
+        <w:t xml:space="preserve">Step 4: </w:t>
+      </w:r>
+      <w:r>
         <w:rPr>
           <w:rFonts w:ascii="Arial" w:eastAsia="Times New Roman" w:hAnsi="Arial" w:cs="Arial"/>
           <w:color w:val="222222"/>
           <w:sz w:val="20"/>
           <w:szCs w:val="20"/>
         </w:rPr>
-      </w:pPr>
+        <w:t>Add to SharePoint Trust Root Authority through Central Admin</w:t>
+      </w:r>
       <w:r>
         <w:rPr>
           <w:rFonts w:ascii="Arial" w:eastAsia="Times New Roman" w:hAnsi="Arial" w:cs="Arial"/>
@@ -4758,7 +4188,7 @@
           <w:sz w:val="20"/>
           <w:szCs w:val="20"/>
         </w:rPr>
-        <w:t xml:space="preserve">Step 4: </w:t>
+        <w:t xml:space="preserve"> (May not necessary</w:t>
       </w:r>
       <w:r>
         <w:rPr>
@@ -4767,45 +4197,7 @@
           <w:sz w:val="20"/>
           <w:szCs w:val="20"/>
         </w:rPr>
-        <w:t>Add to SharePoint Trust Root Authority through Central Admin</w:t>
-      </w:r>
-      <w:r>
-        <w:rPr>
-          <w:rFonts w:ascii="Arial" w:eastAsia="Times New Roman" w:hAnsi="Arial" w:cs="Arial"/>
-          <w:color w:val="222222"/>
-          <w:sz w:val="20"/>
-          <w:szCs w:val="20"/>
-        </w:rPr>
-        <w:t xml:space="preserve"> (May not necessary</w:t>
-      </w:r>
-      <w:r>
-        <w:rPr>
-          <w:rFonts w:ascii="Arial" w:eastAsia="Times New Roman" w:hAnsi="Arial" w:cs="Arial"/>
-          <w:color w:val="222222"/>
-          <w:sz w:val="20"/>
-          <w:szCs w:val="20"/>
-        </w:rPr>
-        <w:t xml:space="preserve">, </w:t>
-      </w:r>
-      <w:proofErr w:type="gramStart"/>
-      <w:r>
-        <w:rPr>
-          <w:rFonts w:ascii="Arial" w:eastAsia="Times New Roman" w:hAnsi="Arial" w:cs="Arial"/>
-          <w:color w:val="222222"/>
-          <w:sz w:val="20"/>
-          <w:szCs w:val="20"/>
-        </w:rPr>
-        <w:t>My</w:t>
-      </w:r>
-      <w:proofErr w:type="gramEnd"/>
-      <w:r>
-        <w:rPr>
-          <w:rFonts w:ascii="Arial" w:eastAsia="Times New Roman" w:hAnsi="Arial" w:cs="Arial"/>
-          <w:color w:val="222222"/>
-          <w:sz w:val="20"/>
-          <w:szCs w:val="20"/>
-        </w:rPr>
-        <w:t xml:space="preserve"> dev does not need it)</w:t>
+        <w:t>, My dev does not need it)</w:t>
       </w:r>
     </w:p>
     <w:p>
@@ -4883,15 +4275,7 @@
     </w:p>
     <w:p>
       <w:r>
-        <w:t xml:space="preserve">Go to </w:t>
-      </w:r>
-      <w:proofErr w:type="spellStart"/>
-      <w:r>
-        <w:t>PIW_SPAppWeb</w:t>
-      </w:r>
-      <w:proofErr w:type="spellEnd"/>
-      <w:r>
-        <w:t xml:space="preserve"> in IIS, click on basic setting. </w:t>
+        <w:t xml:space="preserve">Go to PIW_SPAppWeb in IIS, click on basic setting. </w:t>
       </w:r>
     </w:p>
     <w:p>
@@ -4909,7 +4293,6 @@
       <w:r>
         <w:t xml:space="preserve">Write down the service account. It should be </w:t>
       </w:r>
-      <w:proofErr w:type="spellStart"/>
       <w:r>
         <w:rPr>
           <w:b/>
@@ -4917,38 +4300,87 @@
         </w:rPr>
         <w:t>svc.spapppool.dev</w:t>
       </w:r>
-      <w:proofErr w:type="spellEnd"/>
+    </w:p>
+    <w:p>
+      <w:pPr>
+        <w:rPr>
+          <w:b/>
+          <w:u w:val="single"/>
+        </w:rPr>
+      </w:pPr>
     </w:p>
     <w:p>
       <w:pPr>
         <w:pStyle w:val="Heading1"/>
       </w:pPr>
+      <w:r>
+        <w:t>Disable anonymous authentication</w:t>
+      </w:r>
+      <w:r>
+        <w:t>,enable windows authentication</w:t>
+      </w:r>
+      <w:bookmarkStart w:id="5" w:name="_GoBack"/>
+      <w:bookmarkEnd w:id="5"/>
+    </w:p>
+    <w:p>
+      <w:r>
+        <w:rPr>
+          <w:noProof/>
+        </w:rPr>
+        <w:drawing>
+          <wp:inline distT="0" distB="0" distL="0" distR="0" wp14:anchorId="4650C2A5" wp14:editId="1DD28881">
+            <wp:extent cx="5200650" cy="2419350"/>
+            <wp:effectExtent l="0" t="0" r="0" b="0"/>
+            <wp:docPr id="26" name="Picture 26"/>
+            <wp:cNvGraphicFramePr>
+              <a:graphicFrameLocks xmlns:a="http://schemas.openxmlformats.org/drawingml/2006/main" noChangeAspect="1"/>
+            </wp:cNvGraphicFramePr>
+            <a:graphic xmlns:a="http://schemas.openxmlformats.org/drawingml/2006/main">
+              <a:graphicData uri="http://schemas.openxmlformats.org/drawingml/2006/picture">
+                <pic:pic xmlns:pic="http://schemas.openxmlformats.org/drawingml/2006/picture">
+                  <pic:nvPicPr>
+                    <pic:cNvPr id="1" name=""/>
+                    <pic:cNvPicPr/>
+                  </pic:nvPicPr>
+                  <pic:blipFill>
+                    <a:blip r:embed="rId65"/>
+                    <a:stretch>
+                      <a:fillRect/>
+                    </a:stretch>
+                  </pic:blipFill>
+                  <pic:spPr>
+                    <a:xfrm>
+                      <a:off x="0" y="0"/>
+                      <a:ext cx="5200650" cy="2419350"/>
+                    </a:xfrm>
+                    <a:prstGeom prst="rect">
+                      <a:avLst/>
+                    </a:prstGeom>
+                  </pic:spPr>
+                </pic:pic>
+              </a:graphicData>
+            </a:graphic>
+          </wp:inline>
+        </w:drawing>
+      </w:r>
     </w:p>
     <w:p>
       <w:pPr>
         <w:pStyle w:val="Heading1"/>
       </w:pPr>
+    </w:p>
+    <w:p>
+      <w:pPr>
+        <w:pStyle w:val="Heading1"/>
+      </w:pPr>
       <w:r>
         <w:t>Set Folder for publishing and validation</w:t>
       </w:r>
     </w:p>
     <w:p>
       <w:r>
-        <w:t xml:space="preserve">Create new folder </w:t>
-      </w:r>
-      <w:proofErr w:type="spellStart"/>
-      <w:r>
-        <w:t>PIWDocuments</w:t>
-      </w:r>
-      <w:proofErr w:type="spellEnd"/>
-      <w:r>
-        <w:t xml:space="preserve"> in E drive on one of the server. Add the setting in </w:t>
-      </w:r>
-      <w:proofErr w:type="spellStart"/>
-      <w:r>
-        <w:t>web.config</w:t>
-      </w:r>
-      <w:proofErr w:type="spellEnd"/>
+        <w:t>Create new folder PIWDocuments in E drive on one of the server. Add the setting in web.config</w:t>
+      </w:r>
     </w:p>
     <w:p>
       <w:pPr>
@@ -4959,15 +4391,7 @@
         </w:numPr>
       </w:pPr>
       <w:r>
-        <w:t>&lt;add key="</w:t>
-      </w:r>
-      <w:proofErr w:type="spellStart"/>
-      <w:r>
-        <w:t>PIWDocuments</w:t>
-      </w:r>
-      <w:proofErr w:type="spellEnd"/>
-      <w:r>
-        <w:t>" value="\\fdc1s-sp23wfed2\PIWDocuments"&gt;&lt;/add&gt;</w:t>
+        <w:t>&lt;add key="PIWDocuments" value="\\fdc1s-sp23wfed2\PIWDocuments"&gt;&lt;/add&gt;</w:t>
       </w:r>
     </w:p>
     <w:p>
@@ -4979,15 +4403,7 @@
         </w:numPr>
       </w:pPr>
       <w:r>
-        <w:t>&lt;add key="</w:t>
-      </w:r>
-      <w:proofErr w:type="spellStart"/>
-      <w:r>
-        <w:t>PIWDocuments</w:t>
-      </w:r>
-      <w:proofErr w:type="spellEnd"/>
-      <w:r>
-        <w:t>" value="\\fdc1s-sp23wfe</w:t>
+        <w:t>&lt;add key="PIWDocuments" value="\\fdc1s-sp23wfe</w:t>
       </w:r>
       <w:r>
         <w:t>t3</w:t>
@@ -5005,15 +4421,7 @@
         </w:numPr>
       </w:pPr>
       <w:r>
-        <w:t>&lt;add key="</w:t>
-      </w:r>
-      <w:proofErr w:type="spellStart"/>
-      <w:r>
-        <w:t>PIWDocuments</w:t>
-      </w:r>
-      <w:proofErr w:type="spellEnd"/>
-      <w:r>
-        <w:t>" value="\\fdc1s-sp23wfe</w:t>
+        <w:t>&lt;add key="PIWDocuments" value="\\fdc1s-sp23wfe</w:t>
       </w:r>
       <w:r>
         <w:t>p3</w:t>
@@ -5024,31 +4432,15 @@
     </w:p>
     <w:p>
       <w:r>
-        <w:t xml:space="preserve">Share folder to application pool account with Read/Write. It will allow the </w:t>
-      </w:r>
-      <w:proofErr w:type="spellStart"/>
-      <w:r>
-        <w:t>piw_spapp</w:t>
-      </w:r>
-      <w:proofErr w:type="spellEnd"/>
-      <w:r>
-        <w:t xml:space="preserve"> to copy the file to the folder for publishing and for validating.</w:t>
-      </w:r>
-    </w:p>
-    <w:p>
-      <w:r>
-        <w:t xml:space="preserve">Share the folder </w:t>
-      </w:r>
-      <w:proofErr w:type="spellStart"/>
-      <w:r>
-        <w:t>to</w:t>
-      </w:r>
-      <w:r>
-        <w:t>EPS</w:t>
-      </w:r>
-      <w:proofErr w:type="spellEnd"/>
-      <w:r>
-        <w:t xml:space="preserve"> service</w:t>
+        <w:t>Share folder to application pool account with Read/Write. It will allow the piw_spapp to copy the file to the folder for publishing and for validating.</w:t>
+      </w:r>
+    </w:p>
+    <w:p>
+      <w:r>
+        <w:t>Share the folder to</w:t>
+      </w:r>
+      <w:r>
+        <w:t>EPS service</w:t>
       </w:r>
       <w:r>
         <w:t xml:space="preserve"> account with Read</w:t>
@@ -5059,8 +4451,6 @@
       <w:r>
         <w:t xml:space="preserve"> permission. It is for the EPS to read the publishing file.</w:t>
       </w:r>
-      <w:bookmarkStart w:id="5" w:name="_GoBack"/>
-      <w:bookmarkEnd w:id="5"/>
     </w:p>
     <w:p>
       <w:pPr>

</xml_diff>